<commit_message>
Adding Puzzle Images and FEN strings
</commit_message>
<xml_diff>
--- a/NEA Project/Documents/Links.docx
+++ b/NEA Project/Documents/Links.docx
@@ -22,8 +22,12 @@
         </w:r>
       </w:hyperlink>
     </w:p>
-    <w:p/>
     <w:p>
+      <w:pPr>
+        <w:rPr>
+          <w:rStyle w:val="Hiperhivatkozs"/>
+        </w:rPr>
+      </w:pPr>
       <w:hyperlink r:id="rId6" w:history="1">
         <w:r>
           <w:rPr>
@@ -33,11 +37,67 @@
         </w:r>
       </w:hyperlink>
     </w:p>
+    <w:p>
+      <w:pPr>
+        <w:rPr>
+          <w:rStyle w:val="Hiperhivatkozs"/>
+          <w:u w:val="none"/>
+        </w:rPr>
+      </w:pPr>
+    </w:p>
+    <w:p>
+      <w:pPr>
+        <w:rPr>
+          <w:rStyle w:val="Hiperhivatkozs"/>
+          <w:color w:val="auto"/>
+          <w:u w:val="none"/>
+        </w:rPr>
+      </w:pPr>
+      <w:r>
+        <w:rPr>
+          <w:rStyle w:val="Hiperhivatkozs"/>
+          <w:color w:val="auto"/>
+          <w:u w:val="none"/>
+        </w:rPr>
+        <w:t>Puzzles:</w:t>
+      </w:r>
+    </w:p>
+    <w:p>
+      <w:hyperlink r:id="rId7" w:history="1">
+        <w:r>
+          <w:rPr>
+            <w:rStyle w:val="Hiperhivatkozs"/>
+          </w:rPr>
+          <w:t>http://wtharvey.com/m8n2.txt</w:t>
+        </w:r>
+      </w:hyperlink>
+    </w:p>
+    <w:p>
+      <w:hyperlink r:id="rId8" w:history="1">
+        <w:r>
+          <w:rPr>
+            <w:rStyle w:val="Hiperhivatkozs"/>
+          </w:rPr>
+          <w:t>http://wtharvey.com/m8n3.txt</w:t>
+        </w:r>
+      </w:hyperlink>
+    </w:p>
+    <w:p>
+      <w:hyperlink r:id="rId9" w:history="1">
+        <w:r>
+          <w:rPr>
+            <w:rStyle w:val="Hiperhivatkozs"/>
+          </w:rPr>
+          <w:t>http://wtharvey.com/m8n4.txt</w:t>
+        </w:r>
+      </w:hyperlink>
+    </w:p>
     <w:p/>
     <w:p>
       <w:bookmarkStart w:id="0" w:name="_GoBack"/>
       <w:bookmarkEnd w:id="0"/>
     </w:p>
+    <w:p/>
     <w:sectPr>
       <w:pgSz w:w="11906" w:h="16838"/>
       <w:pgMar w:top="1417" w:right="1417" w:bottom="1417" w:left="1417" w:header="708" w:footer="708" w:gutter="0"/>

</xml_diff>